<commit_message>
Update portfolio content, add projects, coursework, and favicon
</commit_message>
<xml_diff>
--- a/public/Alaa_Tamam_Resume.docx
+++ b/public/Alaa_Tamam_Resume.docx
@@ -148,6 +148,15 @@
         </w:rPr>
         <w:t xml:space="preserve">linkedin/in/ala-a-tamam </w:t>
       </w:r>
+      <w:r>
+        <w:rPr>
+          <w:rFonts w:ascii="Times New Roman" w:hAnsi="Times New Roman" w:cs="Times New Roman"/>
+          <w:color w:val="000000" w:themeColor="text1"/>
+          <w:sz w:val="20"/>
+          <w:szCs w:val="20"/>
+        </w:rPr>
+        <w:t>| www.alaatamam.com</w:t>
+      </w:r>
     </w:p>
     <w:p>
       <w:pPr>
@@ -1090,9 +1099,8 @@
           <w:sz w:val="20"/>
           <w:szCs w:val="20"/>
         </w:rPr>
-        <w:t xml:space="preserve">SQL (MySQL, </w:t>
-      </w:r>
-      <w:proofErr w:type="spellStart"/>
+        <w:t>SQL (MySQL, PostGres)</w:t>
+      </w:r>
       <w:r>
         <w:rPr>
           <w:rFonts w:ascii="Times New Roman" w:hAnsi="Times New Roman" w:cs="Times New Roman"/>
@@ -1101,9 +1109,8 @@
           <w:sz w:val="20"/>
           <w:szCs w:val="20"/>
         </w:rPr>
-        <w:t>PostGres</w:t>
-      </w:r>
-      <w:proofErr w:type="spellEnd"/>
+        <w:t>,</w:t>
+      </w:r>
       <w:r>
         <w:rPr>
           <w:rFonts w:ascii="Times New Roman" w:hAnsi="Times New Roman" w:cs="Times New Roman"/>
@@ -1112,7 +1119,7 @@
           <w:sz w:val="20"/>
           <w:szCs w:val="20"/>
         </w:rPr>
-        <w:t>)</w:t>
+        <w:t xml:space="preserve"> MatLab,</w:t>
       </w:r>
       <w:r>
         <w:rPr>
@@ -1122,62 +1129,8 @@
           <w:sz w:val="20"/>
           <w:szCs w:val="20"/>
         </w:rPr>
-        <w:t>,</w:t>
-      </w:r>
-      <w:r>
-        <w:rPr>
-          <w:rFonts w:ascii="Times New Roman" w:hAnsi="Times New Roman" w:cs="Times New Roman"/>
-          <w:color w:val="000000" w:themeColor="text1"/>
-          <w:spacing w:val="-1"/>
-          <w:sz w:val="20"/>
-          <w:szCs w:val="20"/>
-        </w:rPr>
-        <w:t xml:space="preserve"> </w:t>
-      </w:r>
-      <w:proofErr w:type="spellStart"/>
-      <w:r>
-        <w:rPr>
-          <w:rFonts w:ascii="Times New Roman" w:hAnsi="Times New Roman" w:cs="Times New Roman"/>
-          <w:color w:val="000000" w:themeColor="text1"/>
-          <w:spacing w:val="-1"/>
-          <w:sz w:val="20"/>
-          <w:szCs w:val="20"/>
-        </w:rPr>
-        <w:t>MatLab</w:t>
-      </w:r>
-      <w:proofErr w:type="spellEnd"/>
-      <w:r>
-        <w:rPr>
-          <w:rFonts w:ascii="Times New Roman" w:hAnsi="Times New Roman" w:cs="Times New Roman"/>
-          <w:color w:val="000000" w:themeColor="text1"/>
-          <w:spacing w:val="-1"/>
-          <w:sz w:val="20"/>
-          <w:szCs w:val="20"/>
-        </w:rPr>
-        <w:t>,</w:t>
-      </w:r>
-      <w:r>
-        <w:rPr>
-          <w:rFonts w:ascii="Times New Roman" w:hAnsi="Times New Roman" w:cs="Times New Roman"/>
-          <w:color w:val="000000" w:themeColor="text1"/>
-          <w:spacing w:val="-1"/>
-          <w:sz w:val="20"/>
-          <w:szCs w:val="20"/>
-        </w:rPr>
-        <w:t xml:space="preserve"> </w:t>
-      </w:r>
-      <w:proofErr w:type="spellStart"/>
-      <w:r>
-        <w:rPr>
-          <w:rFonts w:ascii="Times New Roman" w:hAnsi="Times New Roman" w:cs="Times New Roman"/>
-          <w:color w:val="000000" w:themeColor="text1"/>
-          <w:spacing w:val="-1"/>
-          <w:sz w:val="20"/>
-          <w:szCs w:val="20"/>
-        </w:rPr>
-        <w:t>PowerQuery</w:t>
-      </w:r>
-      <w:proofErr w:type="spellEnd"/>
+        <w:t xml:space="preserve"> PowerQuery</w:t>
+      </w:r>
     </w:p>
     <w:p>
       <w:pPr>
@@ -1214,9 +1167,8 @@
           <w:sz w:val="20"/>
           <w:szCs w:val="20"/>
         </w:rPr>
-        <w:t>Git, Docker, AWS (S3, Lambda</w:t>
-      </w:r>
-      <w:proofErr w:type="gramStart"/>
+        <w:t xml:space="preserve">Git, Docker, AWS (S3, Lambda), </w:t>
+      </w:r>
       <w:r>
         <w:rPr>
           <w:rFonts w:ascii="Times New Roman" w:hAnsi="Times New Roman" w:cs="Times New Roman"/>
@@ -1225,40 +1177,7 @@
           <w:sz w:val="20"/>
           <w:szCs w:val="20"/>
         </w:rPr>
-        <w:t xml:space="preserve">), </w:t>
-      </w:r>
-      <w:r>
-        <w:rPr>
-          <w:rFonts w:ascii="Times New Roman" w:hAnsi="Times New Roman" w:cs="Times New Roman"/>
-          <w:color w:val="000000" w:themeColor="text1"/>
-          <w:spacing w:val="-1"/>
-          <w:sz w:val="20"/>
-          <w:szCs w:val="20"/>
-        </w:rPr>
-        <w:t xml:space="preserve"> </w:t>
-      </w:r>
-      <w:proofErr w:type="spellStart"/>
-      <w:r>
-        <w:rPr>
-          <w:rFonts w:ascii="Times New Roman" w:hAnsi="Times New Roman" w:cs="Times New Roman"/>
-          <w:color w:val="000000" w:themeColor="text1"/>
-          <w:spacing w:val="-1"/>
-          <w:sz w:val="20"/>
-          <w:szCs w:val="20"/>
-        </w:rPr>
-        <w:t>DataBricks</w:t>
-      </w:r>
-      <w:proofErr w:type="spellEnd"/>
-      <w:proofErr w:type="gramEnd"/>
-      <w:r>
-        <w:rPr>
-          <w:rFonts w:ascii="Times New Roman" w:hAnsi="Times New Roman" w:cs="Times New Roman"/>
-          <w:color w:val="000000" w:themeColor="text1"/>
-          <w:spacing w:val="-1"/>
-          <w:sz w:val="20"/>
-          <w:szCs w:val="20"/>
-        </w:rPr>
-        <w:t xml:space="preserve">, </w:t>
+        <w:t xml:space="preserve"> DataBricks, </w:t>
       </w:r>
       <w:r>
         <w:rPr>
@@ -3216,7 +3135,6 @@
           <w:szCs w:val="20"/>
         </w:rPr>
       </w:pPr>
-      <w:proofErr w:type="spellStart"/>
       <w:r>
         <w:rPr>
           <w:b/>
@@ -3225,18 +3143,7 @@
           <w:sz w:val="20"/>
           <w:szCs w:val="20"/>
         </w:rPr>
-        <w:t>BigSister</w:t>
-      </w:r>
-      <w:proofErr w:type="spellEnd"/>
-      <w:r>
-        <w:rPr>
-          <w:b/>
-          <w:bCs/>
-          <w:color w:val="000000" w:themeColor="text1"/>
-          <w:sz w:val="20"/>
-          <w:szCs w:val="20"/>
-        </w:rPr>
-        <w:t xml:space="preserve"> </w:t>
+        <w:t xml:space="preserve">BigSister </w:t>
       </w:r>
     </w:p>
     <w:p>

</xml_diff>